<commit_message>
lab 05 done deal
</commit_message>
<xml_diff>
--- a/Lab05/Answer_sheet.docx
+++ b/Lab05/Answer_sheet.docx
@@ -114,27 +114,28 @@
         </w:rPr>
         <w:t xml:space="preserve"> </w:t>
       </w:r>
-    </w:p>
-    <w:p>
-      <w:pPr>
-        <w:rPr>
-          <w:rFonts w:ascii="Times New Roman" w:hAnsi="Times New Roman" w:cs="Times New Roman"/>
+      <w:r>
+        <w:rPr>
+          <w:rFonts w:ascii="Times New Roman" w:hAnsi="Times New Roman" w:cs="Times New Roman"/>
+          <w:b/>
+          <w:bCs/>
           <w:sz w:val="32"/>
           <w:szCs w:val="32"/>
         </w:rPr>
-      </w:pPr>
-    </w:p>
-    <w:p>
-      <w:pPr>
-        <w:rPr>
-          <w:rFonts w:ascii="Times New Roman" w:hAnsi="Times New Roman" w:cs="Times New Roman"/>
-          <w:b/>
-          <w:bCs/>
+        <w:t>L01</w:t>
+      </w:r>
+    </w:p>
+    <w:p>
+      <w:pPr>
+        <w:rPr>
+          <w:rFonts w:ascii="Times New Roman" w:hAnsi="Times New Roman" w:cs="Times New Roman"/>
           <w:sz w:val="32"/>
           <w:szCs w:val="32"/>
         </w:rPr>
       </w:pPr>
-      <w:r>
+    </w:p>
+    <w:p>
+      <w:pPr>
         <w:rPr>
           <w:rFonts w:ascii="Times New Roman" w:hAnsi="Times New Roman" w:cs="Times New Roman"/>
           <w:b/>
@@ -142,16 +143,45 @@
           <w:sz w:val="32"/>
           <w:szCs w:val="32"/>
         </w:rPr>
-        <w:t>GitHub Link:</w:t>
-      </w:r>
-    </w:p>
-    <w:p>
-      <w:pPr>
-        <w:rPr>
-          <w:rFonts w:ascii="Times New Roman" w:hAnsi="Times New Roman" w:cs="Times New Roman"/>
+      </w:pPr>
+      <w:r>
+        <w:rPr>
+          <w:rFonts w:ascii="Times New Roman" w:hAnsi="Times New Roman" w:cs="Times New Roman"/>
+          <w:b/>
+          <w:bCs/>
           <w:sz w:val="32"/>
           <w:szCs w:val="32"/>
         </w:rPr>
+        <w:t>GitHub Link:</w:t>
+      </w:r>
+      <w:r>
+        <w:rPr>
+          <w:rFonts w:ascii="Times New Roman" w:hAnsi="Times New Roman" w:cs="Times New Roman"/>
+          <w:b/>
+          <w:bCs/>
+          <w:sz w:val="32"/>
+          <w:szCs w:val="32"/>
+        </w:rPr>
+        <w:t xml:space="preserve"> </w:t>
+      </w:r>
+      <w:r>
+        <w:rPr>
+          <w:rFonts w:ascii="Times New Roman" w:hAnsi="Times New Roman" w:cs="Times New Roman"/>
+          <w:b/>
+          <w:bCs/>
+          <w:sz w:val="32"/>
+          <w:szCs w:val="32"/>
+        </w:rPr>
+        <w:t>https://github.com/tfozo/ENSF381/tree/main/Lab05</w:t>
+      </w:r>
+    </w:p>
+    <w:p>
+      <w:pPr>
+        <w:rPr>
+          <w:rFonts w:ascii="Times New Roman" w:hAnsi="Times New Roman" w:cs="Times New Roman"/>
+          <w:sz w:val="32"/>
+          <w:szCs w:val="32"/>
+        </w:rPr>
       </w:pPr>
     </w:p>
     <w:p>
@@ -185,23 +215,126 @@
         <w:rPr>
           <w:rFonts w:ascii="Times New Roman" w:hAnsi="Times New Roman" w:cs="Times New Roman"/>
         </w:rPr>
-        <w:t>Name 1 (UCID#)</w:t>
-      </w:r>
-    </w:p>
-    <w:p>
-      <w:pPr>
-        <w:rPr>
-          <w:rFonts w:ascii="Times New Roman" w:hAnsi="Times New Roman" w:cs="Times New Roman"/>
-        </w:rPr>
-      </w:pPr>
-      <w:r>
-        <w:rPr>
-          <w:rFonts w:ascii="Times New Roman" w:hAnsi="Times New Roman" w:cs="Times New Roman"/>
-        </w:rPr>
-        <w:t>Name 2 (UCID#)</w:t>
+        <w:t xml:space="preserve">Abenezer </w:t>
+      </w:r>
+      <w:proofErr w:type="spellStart"/>
+      <w:r>
+        <w:rPr>
+          <w:rFonts w:ascii="Times New Roman" w:hAnsi="Times New Roman" w:cs="Times New Roman"/>
+        </w:rPr>
+        <w:t>Erkalo</w:t>
+      </w:r>
+      <w:proofErr w:type="spellEnd"/>
+      <w:r>
+        <w:rPr>
+          <w:rFonts w:ascii="Times New Roman" w:hAnsi="Times New Roman" w:cs="Times New Roman"/>
+        </w:rPr>
+        <w:t xml:space="preserve"> (30172289)</w:t>
+      </w:r>
+    </w:p>
+    <w:p>
+      <w:pPr>
+        <w:rPr>
+          <w:rFonts w:ascii="Times New Roman" w:hAnsi="Times New Roman" w:cs="Times New Roman"/>
+        </w:rPr>
+      </w:pPr>
+      <w:r>
+        <w:rPr>
+          <w:rFonts w:ascii="Times New Roman" w:hAnsi="Times New Roman" w:cs="Times New Roman"/>
+        </w:rPr>
+        <w:t>Rodney Del Rosario (30208419)</w:t>
       </w:r>
     </w:p>
     <w:p/>
+    <w:p>
+      <w:pPr>
+        <w:rPr>
+          <w:rFonts w:ascii="Times New Roman" w:hAnsi="Times New Roman" w:cs="Times New Roman"/>
+          <w:b/>
+          <w:bCs/>
+          <w:sz w:val="28"/>
+          <w:szCs w:val="28"/>
+        </w:rPr>
+      </w:pPr>
+      <w:r>
+        <w:rPr>
+          <w:rFonts w:ascii="Times New Roman" w:hAnsi="Times New Roman" w:cs="Times New Roman"/>
+          <w:b/>
+          <w:bCs/>
+          <w:sz w:val="28"/>
+          <w:szCs w:val="28"/>
+        </w:rPr>
+        <w:t xml:space="preserve">Exercise </w:t>
+      </w:r>
+      <w:r>
+        <w:rPr>
+          <w:rFonts w:ascii="Times New Roman" w:hAnsi="Times New Roman" w:cs="Times New Roman"/>
+          <w:b/>
+          <w:bCs/>
+          <w:sz w:val="28"/>
+          <w:szCs w:val="28"/>
+        </w:rPr>
+        <w:t>1</w:t>
+      </w:r>
+      <w:r>
+        <w:rPr>
+          <w:rFonts w:ascii="Times New Roman" w:hAnsi="Times New Roman" w:cs="Times New Roman"/>
+          <w:b/>
+          <w:bCs/>
+          <w:sz w:val="28"/>
+          <w:szCs w:val="28"/>
+        </w:rPr>
+        <w:t>:</w:t>
+      </w:r>
+    </w:p>
+    <w:p>
+      <w:r>
+        <w:rPr>
+          <w:noProof/>
+        </w:rPr>
+        <w:drawing>
+          <wp:inline distT="0" distB="0" distL="0" distR="0" wp14:anchorId="3B3D447B" wp14:editId="3F0E6295">
+            <wp:extent cx="5943600" cy="2470150"/>
+            <wp:effectExtent l="0" t="0" r="0" b="6350"/>
+            <wp:docPr id="880832246" name="Picture 1" descr="A screenshot of a computer&#10;&#10;AI-generated content may be incorrect."/>
+            <wp:cNvGraphicFramePr>
+              <a:graphicFrameLocks xmlns:a="http://schemas.openxmlformats.org/drawingml/2006/main" noChangeAspect="1"/>
+            </wp:cNvGraphicFramePr>
+            <a:graphic xmlns:a="http://schemas.openxmlformats.org/drawingml/2006/main">
+              <a:graphicData uri="http://schemas.openxmlformats.org/drawingml/2006/picture">
+                <pic:pic xmlns:pic="http://schemas.openxmlformats.org/drawingml/2006/picture">
+                  <pic:nvPicPr>
+                    <pic:cNvPr id="880832246" name="Picture 1" descr="A screenshot of a computer&#10;&#10;AI-generated content may be incorrect."/>
+                    <pic:cNvPicPr/>
+                  </pic:nvPicPr>
+                  <pic:blipFill>
+                    <a:blip r:embed="rId5">
+                      <a:extLst>
+                        <a:ext uri="{28A0092B-C50C-407E-A947-70E740481C1C}">
+                          <a14:useLocalDpi xmlns:a14="http://schemas.microsoft.com/office/drawing/2010/main" val="0"/>
+                        </a:ext>
+                      </a:extLst>
+                    </a:blip>
+                    <a:stretch>
+                      <a:fillRect/>
+                    </a:stretch>
+                  </pic:blipFill>
+                  <pic:spPr>
+                    <a:xfrm>
+                      <a:off x="0" y="0"/>
+                      <a:ext cx="5943600" cy="2470150"/>
+                    </a:xfrm>
+                    <a:prstGeom prst="rect">
+                      <a:avLst/>
+                    </a:prstGeom>
+                  </pic:spPr>
+                </pic:pic>
+              </a:graphicData>
+            </a:graphic>
+          </wp:inline>
+        </w:drawing>
+      </w:r>
+    </w:p>
     <w:p/>
     <w:p>
       <w:pPr>
@@ -245,6 +378,57 @@
           <w:szCs w:val="28"/>
         </w:rPr>
       </w:pPr>
+      <w:r>
+        <w:rPr>
+          <w:rFonts w:ascii="Times New Roman" w:hAnsi="Times New Roman" w:cs="Times New Roman"/>
+          <w:b/>
+          <w:bCs/>
+          <w:noProof/>
+          <w:sz w:val="28"/>
+          <w:szCs w:val="28"/>
+        </w:rPr>
+        <w:drawing>
+          <wp:inline distT="0" distB="0" distL="0" distR="0" wp14:anchorId="2E6F63E6" wp14:editId="0176EED8">
+            <wp:extent cx="5943600" cy="1005840"/>
+            <wp:effectExtent l="0" t="0" r="0" b="3810"/>
+            <wp:docPr id="34602952" name="Picture 2" descr="A group of small colored objects&#10;&#10;AI-generated content may be incorrect."/>
+            <wp:cNvGraphicFramePr>
+              <a:graphicFrameLocks xmlns:a="http://schemas.openxmlformats.org/drawingml/2006/main" noChangeAspect="1"/>
+            </wp:cNvGraphicFramePr>
+            <a:graphic xmlns:a="http://schemas.openxmlformats.org/drawingml/2006/main">
+              <a:graphicData uri="http://schemas.openxmlformats.org/drawingml/2006/picture">
+                <pic:pic xmlns:pic="http://schemas.openxmlformats.org/drawingml/2006/picture">
+                  <pic:nvPicPr>
+                    <pic:cNvPr id="34602952" name="Picture 2" descr="A group of small colored objects&#10;&#10;AI-generated content may be incorrect."/>
+                    <pic:cNvPicPr/>
+                  </pic:nvPicPr>
+                  <pic:blipFill>
+                    <a:blip r:embed="rId6" cstate="print">
+                      <a:extLst>
+                        <a:ext uri="{28A0092B-C50C-407E-A947-70E740481C1C}">
+                          <a14:useLocalDpi xmlns:a14="http://schemas.microsoft.com/office/drawing/2010/main" val="0"/>
+                        </a:ext>
+                      </a:extLst>
+                    </a:blip>
+                    <a:stretch>
+                      <a:fillRect/>
+                    </a:stretch>
+                  </pic:blipFill>
+                  <pic:spPr>
+                    <a:xfrm>
+                      <a:off x="0" y="0"/>
+                      <a:ext cx="5943600" cy="1005840"/>
+                    </a:xfrm>
+                    <a:prstGeom prst="rect">
+                      <a:avLst/>
+                    </a:prstGeom>
+                  </pic:spPr>
+                </pic:pic>
+              </a:graphicData>
+            </a:graphic>
+          </wp:inline>
+        </w:drawing>
+      </w:r>
     </w:p>
     <w:p>
       <w:pPr>
@@ -331,6 +515,69 @@
           <w:szCs w:val="28"/>
         </w:rPr>
         <w:t>Exercise 3:</w:t>
+      </w:r>
+    </w:p>
+    <w:p>
+      <w:pPr>
+        <w:rPr>
+          <w:rFonts w:ascii="Times New Roman" w:hAnsi="Times New Roman" w:cs="Times New Roman"/>
+          <w:b/>
+          <w:bCs/>
+          <w:sz w:val="28"/>
+          <w:szCs w:val="28"/>
+        </w:rPr>
+      </w:pPr>
+      <w:r>
+        <w:rPr>
+          <w:rFonts w:ascii="Times New Roman" w:hAnsi="Times New Roman" w:cs="Times New Roman"/>
+          <w:b/>
+          <w:bCs/>
+          <w:noProof/>
+          <w:sz w:val="28"/>
+          <w:szCs w:val="28"/>
+        </w:rPr>
+        <w:lastRenderedPageBreak/>
+        <w:drawing>
+          <wp:inline distT="0" distB="0" distL="0" distR="0" wp14:anchorId="55177716" wp14:editId="06C65351">
+            <wp:extent cx="5943600" cy="2984500"/>
+            <wp:effectExtent l="0" t="0" r="0" b="6350"/>
+            <wp:docPr id="2042773072" name="Picture 3" descr="A screenshot of a computer&#10;&#10;AI-generated content may be incorrect."/>
+            <wp:cNvGraphicFramePr>
+              <a:graphicFrameLocks xmlns:a="http://schemas.openxmlformats.org/drawingml/2006/main" noChangeAspect="1"/>
+            </wp:cNvGraphicFramePr>
+            <a:graphic xmlns:a="http://schemas.openxmlformats.org/drawingml/2006/main">
+              <a:graphicData uri="http://schemas.openxmlformats.org/drawingml/2006/picture">
+                <pic:pic xmlns:pic="http://schemas.openxmlformats.org/drawingml/2006/picture">
+                  <pic:nvPicPr>
+                    <pic:cNvPr id="2042773072" name="Picture 3" descr="A screenshot of a computer&#10;&#10;AI-generated content may be incorrect."/>
+                    <pic:cNvPicPr/>
+                  </pic:nvPicPr>
+                  <pic:blipFill>
+                    <a:blip r:embed="rId7" cstate="print">
+                      <a:extLst>
+                        <a:ext uri="{28A0092B-C50C-407E-A947-70E740481C1C}">
+                          <a14:useLocalDpi xmlns:a14="http://schemas.microsoft.com/office/drawing/2010/main" val="0"/>
+                        </a:ext>
+                      </a:extLst>
+                    </a:blip>
+                    <a:stretch>
+                      <a:fillRect/>
+                    </a:stretch>
+                  </pic:blipFill>
+                  <pic:spPr>
+                    <a:xfrm>
+                      <a:off x="0" y="0"/>
+                      <a:ext cx="5943600" cy="2984500"/>
+                    </a:xfrm>
+                    <a:prstGeom prst="rect">
+                      <a:avLst/>
+                    </a:prstGeom>
+                  </pic:spPr>
+                </pic:pic>
+              </a:graphicData>
+            </a:graphic>
+          </wp:inline>
+        </w:drawing>
       </w:r>
     </w:p>
     <w:sectPr>
@@ -1034,7 +1281,6 @@
   <w:style w:type="character" w:default="1" w:styleId="DefaultParagraphFont">
     <w:name w:val="Default Paragraph Font"/>
     <w:uiPriority w:val="1"/>
-    <w:semiHidden/>
     <w:unhideWhenUsed/>
   </w:style>
   <w:style w:type="table" w:default="1" w:styleId="TableNormal">
@@ -1347,6 +1593,29 @@
       <w:smallCaps/>
       <w:color w:val="0F4761" w:themeColor="accent1" w:themeShade="BF"/>
       <w:spacing w:val="5"/>
+    </w:rPr>
+  </w:style>
+  <w:style w:type="character" w:styleId="Hyperlink">
+    <w:name w:val="Hyperlink"/>
+    <w:basedOn w:val="DefaultParagraphFont"/>
+    <w:uiPriority w:val="99"/>
+    <w:unhideWhenUsed/>
+    <w:rsid w:val="004A7B36"/>
+    <w:rPr>
+      <w:color w:val="467886" w:themeColor="hyperlink"/>
+      <w:u w:val="single"/>
+    </w:rPr>
+  </w:style>
+  <w:style w:type="character" w:styleId="UnresolvedMention">
+    <w:name w:val="Unresolved Mention"/>
+    <w:basedOn w:val="DefaultParagraphFont"/>
+    <w:uiPriority w:val="99"/>
+    <w:semiHidden/>
+    <w:unhideWhenUsed/>
+    <w:rsid w:val="004A7B36"/>
+    <w:rPr>
+      <w:color w:val="605E5C"/>
+      <w:shd w:val="clear" w:color="auto" w:fill="E1DFDD"/>
     </w:rPr>
   </w:style>
 </w:styles>

</xml_diff>